<commit_message>
update sql practice training
</commit_message>
<xml_diff>
--- a/sql/SQL- Practice.docx
+++ b/sql/SQL- Practice.docx
@@ -1647,35 +1647,41 @@
     </w:p>
     <w:p>
       <w:r>
+        <w:t>-</w:t>
+      </w:r>
+      <w:r>
+        <w:t xml:space="preserve"> Thay vì như vậy thì so sánh thẳng luôn không cần phải T</w:t>
+      </w:r>
+      <w:r>
+        <w:t>O</w:t>
+      </w:r>
+      <w:r>
+        <w:t>_C</w:t>
+      </w:r>
+      <w:r>
+        <w:t>HAR</w:t>
+      </w:r>
+      <w:r>
+        <w:t>() vì CUST_SEQ là dữ liệu số.</w:t>
+      </w:r>
+    </w:p>
+    <w:p>
+      <w:r>
+        <w:rPr>
+          <w:b/>
+        </w:rPr>
+        <w:t>Câu 4</w:t>
+      </w:r>
+      <w:r>
+        <w:t>: cho câu SQL và kết quả như hình bên dưới</w:t>
+      </w:r>
+    </w:p>
+    <w:p>
+      <w:r>
+        <w:rPr>
+          <w:noProof/>
+        </w:rPr>
         <w:lastRenderedPageBreak/>
-        <w:t xml:space="preserve">-Không hợp lý vì </w:t>
-      </w:r>
-      <w:r>
-        <w:t>t</w:t>
-      </w:r>
-      <w:r>
-        <w:t>rong trường hợp này truy vấn của ta sẽ phải lặp qua các cột để tìm cột CUST_SEQ sau đó dùng TO_CHAR() lên cột CUST_SEQ.</w:t>
-      </w:r>
-      <w:r>
-        <w:t xml:space="preserve"> Thay vì như vậy thì so sánh thẳng luôn không cần phải To_Char() vì CUST_SEQ là dữ liệu số.</w:t>
-      </w:r>
-    </w:p>
-    <w:p>
-      <w:r>
-        <w:rPr>
-          <w:b/>
-        </w:rPr>
-        <w:t>Câu 4</w:t>
-      </w:r>
-      <w:r>
-        <w:t>: cho câu SQL và kết quả như hình bên dưới</w:t>
-      </w:r>
-    </w:p>
-    <w:p>
-      <w:r>
-        <w:rPr>
-          <w:noProof/>
-        </w:rPr>
         <w:drawing>
           <wp:inline distT="0" distB="0" distL="0" distR="0" wp14:anchorId="556BA837" wp14:editId="1E213ACC">
             <wp:extent cx="3288323" cy="2047991"/>
@@ -1876,7 +1882,6 @@
         <w:rPr>
           <w:b/>
         </w:rPr>
-        <w:lastRenderedPageBreak/>
         <w:t>C</w:t>
       </w:r>
       <w:r>
@@ -2068,6 +2073,7 @@
         <w:rPr>
           <w:bCs/>
         </w:rPr>
+        <w:lastRenderedPageBreak/>
         <w:t>-C2: Mỗi dòng đều gọi NVL()</w:t>
       </w:r>
     </w:p>
@@ -2094,14 +2100,12 @@
       <w:r>
         <w:rPr>
           <w:b/>
-          <w:highlight w:val="yellow"/>
         </w:rPr>
         <w:t>C</w:t>
       </w:r>
       <w:r>
         <w:rPr>
           <w:b/>
-          <w:highlight w:val="yellow"/>
         </w:rPr>
         <w:t>âu 6</w:t>
       </w:r>
@@ -2292,8 +2296,125 @@
       </w:tr>
     </w:tbl>
     <w:p>
+      <w:pPr>
+        <w:jc w:val="both"/>
+      </w:pPr>
       <w:r>
         <w:t xml:space="preserve">- </w:t>
+      </w:r>
+      <w:r>
+        <w:t>C1 nhanh hơn</w:t>
+      </w:r>
+      <w:r>
+        <w:t xml:space="preserve"> ex1 và chậm hơn ex2</w:t>
+      </w:r>
+      <w:r>
+        <w:t xml:space="preserve">. Vì </w:t>
+      </w:r>
+      <w:r>
+        <w:t>C1 duyệt bảng 1 lần để tính tổng</w:t>
+      </w:r>
+      <w:r>
+        <w:t xml:space="preserve"> col1 xong rồi </w:t>
+      </w:r>
+      <w:r>
+        <w:t>gọi</w:t>
+      </w:r>
+      <w:r>
+        <w:t xml:space="preserve"> nvl()</w:t>
+      </w:r>
+      <w:r>
+        <w:t xml:space="preserve">, </w:t>
+      </w:r>
+      <w:r>
+        <w:t xml:space="preserve">và tương tự cho </w:t>
+      </w:r>
+      <w:r>
+        <w:t>vế</w:t>
+      </w:r>
+      <w:r>
+        <w:t xml:space="preserve"> còn lại</w:t>
+      </w:r>
+      <w:r>
+        <w:t>, tổng cộng thấy có 2 lần duyệt bảng và gọi nvl() 2 lần</w:t>
+      </w:r>
+      <w:r>
+        <w:t xml:space="preserve">. Đối với ex1, phải </w:t>
+      </w:r>
+      <w:r>
+        <w:t xml:space="preserve">duyện bảng </w:t>
+      </w:r>
+      <w:r>
+        <w:t xml:space="preserve">thực hiện tính tổng col1 + col2 và </w:t>
+      </w:r>
+      <w:r>
+        <w:t>phải</w:t>
+      </w:r>
+      <w:r>
+        <w:t xml:space="preserve"> duyệt bảng</w:t>
+      </w:r>
+      <w:r>
+        <w:t xml:space="preserve"> </w:t>
+      </w:r>
+      <w:r>
+        <w:t>để thực hiện</w:t>
+      </w:r>
+      <w:r>
+        <w:t xml:space="preserve"> </w:t>
+      </w:r>
+      <w:r>
+        <w:t>nvl</w:t>
+      </w:r>
+      <w:r>
+        <w:t>() đối với từng dòng</w:t>
+      </w:r>
+      <w:r>
+        <w:t xml:space="preserve"> và </w:t>
+      </w:r>
+      <w:r>
+        <w:t>duyệt bảng để</w:t>
+      </w:r>
+      <w:r>
+        <w:t xml:space="preserve"> tính </w:t>
+      </w:r>
+      <w:r>
+        <w:t>tổng</w:t>
+      </w:r>
+      <w:r>
+        <w:t>, tổng cộng thấy có 3 lần duyệt bảng</w:t>
+      </w:r>
+      <w:r>
+        <w:t xml:space="preserve">. </w:t>
+      </w:r>
+      <w:r>
+        <w:t xml:space="preserve">Đối với ex2, thì phải </w:t>
+      </w:r>
+      <w:r>
+        <w:t xml:space="preserve">duyệt bảng </w:t>
+      </w:r>
+      <w:r>
+        <w:t>thực hiện</w:t>
+      </w:r>
+      <w:r>
+        <w:t xml:space="preserve"> phép tính </w:t>
+      </w:r>
+      <w:r>
+        <w:t>col1+col2 và rồi</w:t>
+      </w:r>
+      <w:r>
+        <w:t xml:space="preserve"> duyệt bảng</w:t>
+      </w:r>
+      <w:r>
+        <w:t xml:space="preserve"> tính </w:t>
+      </w:r>
+      <w:r>
+        <w:t>tổng</w:t>
+      </w:r>
+      <w:r>
+        <w:t xml:space="preserve"> và rồi là nvl()</w:t>
+      </w:r>
+      <w:r>
+        <w:t>, thấy có 2 lần duyệt  bảng và gọi nvl() 1 lần.</w:t>
       </w:r>
     </w:p>
     <w:p>
@@ -2661,12 +2782,16 @@
     </w:p>
     <w:p>
       <w:r>
-        <w:t>-C1: Dùng IN khi kết quả truy vấn phụ nhỏ. IN thì sẽ so sánh từng phần tử trong danh sách (nhiều phép OR gộp lại).</w:t>
-      </w:r>
-    </w:p>
-    <w:p>
-      <w:r>
-        <w:t>-C2: Dùng EXISTS khi kết quả truy vấn phụ lớn. EXISTS thì kiểm tra xem truy vấn phụ có trả về kết quả hay không (số dòng (records) có lớn hơn 1 hay không).</w:t>
+        <w:t>-C</w:t>
+      </w:r>
+      <w:r>
+        <w:t xml:space="preserve">2: nhanh hơn, bởi vì đối với EXISTS thì sẽ trả về true nếu subquery trả về bất cứ giá trị nào,ngược lại sẽ trả về false. Và EXISTS sẽ dừng ngay khi subquery trả về row đầu tiên. Còn đối với IN, đầu tiên chúng ta phải xét cú pháp của IN là : expression IN (subquery). </w:t>
+      </w:r>
+      <w:r>
+        <w:t>Và toán tử IN sẽ trả về giá trị true nếu expression bằng bất cứ giá trị nào của subquery, ngược lại trả về false. Ta thấy toán tử IN cần thêm bước so sánh với expression nữa, nên sẽ chậm hơn.</w:t>
+      </w:r>
+      <w:r>
+        <w:t xml:space="preserve"> </w:t>
       </w:r>
     </w:p>
     <w:p>
@@ -2675,6 +2800,11 @@
       </w:r>
     </w:p>
     <w:p>
+      <w:pPr>
+        <w:rPr>
+          <w:rStyle w:val="Hyperlink"/>
+        </w:rPr>
+      </w:pPr>
       <w:r>
         <w:t xml:space="preserve">References: </w:t>
       </w:r>
@@ -2684,6 +2814,26 @@
             <w:rStyle w:val="Hyperlink"/>
           </w:rPr>
           <w:t>What is the Difference Between IN and EXISTS in Oracle - Pediaa.Com</w:t>
+        </w:r>
+      </w:hyperlink>
+    </w:p>
+    <w:p>
+      <w:hyperlink r:id="rId13" w:history="1">
+        <w:r>
+          <w:rPr>
+            <w:rStyle w:val="Hyperlink"/>
+          </w:rPr>
+          <w:t>Oracle IN: Test whether a Value Matches a List of Values or a Subquery (oracletutorial.com)</w:t>
+        </w:r>
+      </w:hyperlink>
+    </w:p>
+    <w:p>
+      <w:hyperlink r:id="rId14" w:history="1">
+        <w:r>
+          <w:rPr>
+            <w:rStyle w:val="Hyperlink"/>
+          </w:rPr>
+          <w:t>Use Oracle EXISTS Operator to Test for the Existence of the Rows (oracletutorial.com)</w:t>
         </w:r>
       </w:hyperlink>
     </w:p>
@@ -2892,6 +3042,7 @@
               <w:rPr>
                 <w:rFonts w:asciiTheme="minorHAnsi" w:eastAsiaTheme="minorHAnsi" w:hAnsiTheme="minorHAnsi"/>
               </w:rPr>
+              <w:lastRenderedPageBreak/>
               <w:t xml:space="preserve">  AND A.PRO_CD = B.PROD_CD</w:t>
             </w:r>
           </w:p>
@@ -2928,6 +3079,7 @@
               <w:rPr>
                 <w:rFonts w:asciiTheme="minorHAnsi" w:eastAsiaTheme="minorHAnsi" w:hAnsiTheme="minorHAnsi"/>
               </w:rPr>
+              <w:lastRenderedPageBreak/>
               <w:t>SELECT  A.CUST_NO, A.ORD_NO, A.PRO_CD</w:t>
             </w:r>
           </w:p>
@@ -2986,6 +3138,7 @@
               <w:rPr>
                 <w:rFonts w:asciiTheme="minorHAnsi" w:eastAsiaTheme="minorHAnsi" w:hAnsiTheme="minorHAnsi"/>
               </w:rPr>
+              <w:lastRenderedPageBreak/>
               <w:t xml:space="preserve">  AND A.PRO_CD IN ('00001','00002');</w:t>
             </w:r>
           </w:p>
@@ -2995,97 +3148,10 @@
     <w:p>
       <w:r>
         <w:lastRenderedPageBreak/>
-        <w:t>-C2 tốt hơn vì bảng TB_ORD đã được bỏ bớt các dòng dữ liệu vi phạm và khi đó ta thực hiện subquery ở SELECT sẽ ít lần. Nếu ta JOIN từ 2 bảng như cách 1 thì trường hợp 2 bảng lớn sẽ kiến cho chi phí khi JOIN vô cùng lớn mà bảng sau khi JOIN lại còn tồn tại vi phạm, ta lại cần WHERE để loại bỏ.</w:t>
-      </w:r>
-    </w:p>
-    <w:p>
-      <w:r>
-        <w:rPr>
-          <w:b/>
-        </w:rPr>
-        <w:t>C</w:t>
-      </w:r>
-      <w:r>
-        <w:rPr>
-          <w:b/>
-        </w:rPr>
-        <w:t>âu 9</w:t>
-      </w:r>
-      <w:r>
-        <w:t>: cho số 8988.80 vui lòng xuất ra định dạng $8,988.800</w:t>
-      </w:r>
-    </w:p>
-    <w:p>
-      <w:r>
-        <w:t>SELECT to_char(9888.80, ‘$9,999.999’) num</w:t>
-      </w:r>
-    </w:p>
-    <w:p>
-      <w:r>
-        <w:t>FROM dual;</w:t>
-      </w:r>
-    </w:p>
-    <w:p>
-      <w:r>
-        <w:rPr>
-          <w:b/>
-        </w:rPr>
-        <w:t>C</w:t>
-      </w:r>
-      <w:r>
-        <w:rPr>
-          <w:b/>
-        </w:rPr>
-        <w:t>âu 10</w:t>
-      </w:r>
-      <w:r>
-        <w:t xml:space="preserve">: cho số 8988.80, </w:t>
-      </w:r>
-      <w:r>
-        <w:t>820988</w:t>
-      </w:r>
-      <w:r>
-        <w:t xml:space="preserve">.80 vui lòng xuất ra định dạng $8,000.000, </w:t>
-      </w:r>
-      <w:r>
-        <w:t>$820,000.000</w:t>
-      </w:r>
-    </w:p>
-    <w:p>
-      <w:r>
-        <w:t>SELECT</w:t>
-      </w:r>
-    </w:p>
-    <w:p>
-      <w:r>
-        <w:t xml:space="preserve">    to_char(trunc(8988.80, -3), '$9,999.999') num1,</w:t>
-      </w:r>
-    </w:p>
-    <w:p>
-      <w:r>
-        <w:t xml:space="preserve">    to_char(trunc(820988.80, -3), '$999,999.999') num2</w:t>
-      </w:r>
-    </w:p>
-    <w:p>
-      <w:r>
-        <w:t>FROM dual;</w:t>
-      </w:r>
-    </w:p>
-    <w:p>
-      <w:r>
-        <w:rPr>
-          <w:b/>
-        </w:rPr>
-        <w:t>C</w:t>
-      </w:r>
-      <w:r>
-        <w:rPr>
-          <w:b/>
-        </w:rPr>
-        <w:t>âu 11</w:t>
-      </w:r>
-      <w:r>
-        <w:t>: Cho cấu SQL và kết quả như sau:</w:t>
+        <w:t>-</w:t>
+      </w:r>
+      <w:r>
+        <w:t>Dựa vào kết quả chạy thử trên sql developer ta thấy C2 tốt hơn.</w:t>
       </w:r>
     </w:p>
     <w:p>
@@ -3094,10 +3160,10 @@
           <w:noProof/>
         </w:rPr>
         <w:drawing>
-          <wp:inline distT="0" distB="0" distL="0" distR="0" wp14:anchorId="7BD95E66" wp14:editId="5D077B65">
-            <wp:extent cx="3845169" cy="1533524"/>
-            <wp:effectExtent l="0" t="0" r="3175" b="0"/>
-            <wp:docPr id="10" name="Picture 10"/>
+          <wp:inline distT="0" distB="0" distL="0" distR="0" wp14:anchorId="4E2EFE08" wp14:editId="0178346A">
+            <wp:extent cx="5943600" cy="1678940"/>
+            <wp:effectExtent l="0" t="0" r="0" b="0"/>
+            <wp:docPr id="6" name="Picture 6" descr="Table&#10;&#10;Description automatically generated with low confidence"/>
             <wp:cNvGraphicFramePr>
               <a:graphicFrameLocks xmlns:a="http://schemas.openxmlformats.org/drawingml/2006/main" noChangeAspect="1"/>
             </wp:cNvGraphicFramePr>
@@ -3105,112 +3171,7 @@
               <a:graphicData uri="http://schemas.openxmlformats.org/drawingml/2006/picture">
                 <pic:pic xmlns:pic="http://schemas.openxmlformats.org/drawingml/2006/picture">
                   <pic:nvPicPr>
-                    <pic:cNvPr id="1" name=""/>
-                    <pic:cNvPicPr/>
-                  </pic:nvPicPr>
-                  <pic:blipFill>
-                    <a:blip r:embed="rId13"/>
-                    <a:stretch>
-                      <a:fillRect/>
-                    </a:stretch>
-                  </pic:blipFill>
-                  <pic:spPr>
-                    <a:xfrm>
-                      <a:off x="0" y="0"/>
-                      <a:ext cx="3856886" cy="1538197"/>
-                    </a:xfrm>
-                    <a:prstGeom prst="rect">
-                      <a:avLst/>
-                    </a:prstGeom>
-                  </pic:spPr>
-                </pic:pic>
-              </a:graphicData>
-            </a:graphic>
-          </wp:inline>
-        </w:drawing>
-      </w:r>
-    </w:p>
-    <w:p>
-      <w:r>
-        <w:t>Như hình trên cả 2 A và B điêu substr từ 1, đến 3 tại sao kết quả lại khác nhau.</w:t>
-      </w:r>
-    </w:p>
-    <w:p>
-      <w:r>
-        <w:t xml:space="preserve">-Nếu không có ‘fm’ thì sẽ xuất hiện khoảng trắng (khoảng trắng dùng để thể hiện dấu +/-) ở kết quả trả về. Vd: length(to_char(98765, ‘fm00000’)) là 5, còn length(to_char(98765, ‘00000’)) là 6. </w:t>
-      </w:r>
-    </w:p>
-    <w:p>
-      <w:r>
-        <w:sym w:font="Wingdings" w:char="F0E0"/>
-      </w:r>
-      <w:r>
-        <w:t xml:space="preserve"> Do đó khi dùng hàm substr() ta thu được 2 kết quả khác</w:t>
-      </w:r>
-      <w:r>
-        <w:t xml:space="preserve"> nhau.</w:t>
-      </w:r>
-    </w:p>
-    <w:p>
-      <w:r>
-        <w:rPr>
-          <w:noProof/>
-        </w:rPr>
-        <w:drawing>
-          <wp:inline distT="0" distB="0" distL="0" distR="0" wp14:anchorId="6EF2498A" wp14:editId="5FFC2685">
-            <wp:extent cx="3295650" cy="647700"/>
-            <wp:effectExtent l="0" t="0" r="0" b="0"/>
-            <wp:docPr id="18" name="Picture 18" descr="Graphical user interface, text&#10;&#10;Description automatically generated"/>
-            <wp:cNvGraphicFramePr>
-              <a:graphicFrameLocks xmlns:a="http://schemas.openxmlformats.org/drawingml/2006/main" noChangeAspect="1"/>
-            </wp:cNvGraphicFramePr>
-            <a:graphic xmlns:a="http://schemas.openxmlformats.org/drawingml/2006/main">
-              <a:graphicData uri="http://schemas.openxmlformats.org/drawingml/2006/picture">
-                <pic:pic xmlns:pic="http://schemas.openxmlformats.org/drawingml/2006/picture">
-                  <pic:nvPicPr>
-                    <pic:cNvPr id="18" name="Picture 18" descr="Graphical user interface, text&#10;&#10;Description automatically generated"/>
-                    <pic:cNvPicPr/>
-                  </pic:nvPicPr>
-                  <pic:blipFill>
-                    <a:blip r:embed="rId14"/>
-                    <a:stretch>
-                      <a:fillRect/>
-                    </a:stretch>
-                  </pic:blipFill>
-                  <pic:spPr>
-                    <a:xfrm>
-                      <a:off x="0" y="0"/>
-                      <a:ext cx="3295650" cy="647700"/>
-                    </a:xfrm>
-                    <a:prstGeom prst="rect">
-                      <a:avLst/>
-                    </a:prstGeom>
-                  </pic:spPr>
-                </pic:pic>
-              </a:graphicData>
-            </a:graphic>
-          </wp:inline>
-        </w:drawing>
-      </w:r>
-    </w:p>
-    <w:p>
-      <w:r>
-        <w:rPr>
-          <w:noProof/>
-        </w:rPr>
-        <w:drawing>
-          <wp:inline distT="0" distB="0" distL="0" distR="0" wp14:anchorId="32FF4AA3" wp14:editId="06DF284F">
-            <wp:extent cx="3171825" cy="904875"/>
-            <wp:effectExtent l="0" t="0" r="9525" b="9525"/>
-            <wp:docPr id="19" name="Picture 19" descr="Graphical user interface, text, application&#10;&#10;Description automatically generated"/>
-            <wp:cNvGraphicFramePr>
-              <a:graphicFrameLocks xmlns:a="http://schemas.openxmlformats.org/drawingml/2006/main" noChangeAspect="1"/>
-            </wp:cNvGraphicFramePr>
-            <a:graphic xmlns:a="http://schemas.openxmlformats.org/drawingml/2006/main">
-              <a:graphicData uri="http://schemas.openxmlformats.org/drawingml/2006/picture">
-                <pic:pic xmlns:pic="http://schemas.openxmlformats.org/drawingml/2006/picture">
-                  <pic:nvPicPr>
-                    <pic:cNvPr id="19" name="Picture 19" descr="Graphical user interface, text, application&#10;&#10;Description automatically generated"/>
+                    <pic:cNvPr id="6" name="Picture 6" descr="Table&#10;&#10;Description automatically generated with low confidence"/>
                     <pic:cNvPicPr/>
                   </pic:nvPicPr>
                   <pic:blipFill>
@@ -3222,7 +3183,7 @@
                   <pic:spPr>
                     <a:xfrm>
                       <a:off x="0" y="0"/>
-                      <a:ext cx="3171825" cy="904875"/>
+                      <a:ext cx="5943600" cy="1678940"/>
                     </a:xfrm>
                     <a:prstGeom prst="rect">
                       <a:avLst/>
@@ -3238,164 +3199,13 @@
     <w:p>
       <w:r>
         <w:rPr>
-          <w:b/>
-        </w:rPr>
-        <w:t>C</w:t>
-      </w:r>
-      <w:r>
-        <w:rPr>
-          <w:b/>
-        </w:rPr>
-        <w:t>âu 12</w:t>
-      </w:r>
-      <w:r>
-        <w:t>: Viết Câu SQL xuất ra, Ngày hiện tạ</w:t>
-      </w:r>
-      <w:r>
-        <w:t>i, này hôm qua, ngày mai</w:t>
-      </w:r>
-    </w:p>
-    <w:p>
-      <w:pPr>
-        <w:ind w:firstLine="720"/>
-      </w:pPr>
-      <w:r>
-        <w:t>SELECT</w:t>
-      </w:r>
-    </w:p>
-    <w:p>
-      <w:r>
-        <w:lastRenderedPageBreak/>
-        <w:t xml:space="preserve">    </w:t>
-      </w:r>
-      <w:r>
-        <w:tab/>
-      </w:r>
-      <w:r>
-        <w:tab/>
-        <w:t>sysdate - 1 yesterday,</w:t>
-      </w:r>
-    </w:p>
-    <w:p>
-      <w:r>
-        <w:t xml:space="preserve">    </w:t>
-      </w:r>
-      <w:r>
-        <w:tab/>
-      </w:r>
-      <w:r>
-        <w:tab/>
-        <w:t>sysdate today,</w:t>
-      </w:r>
-    </w:p>
-    <w:p>
-      <w:r>
-        <w:t xml:space="preserve">    </w:t>
-      </w:r>
-      <w:r>
-        <w:tab/>
-      </w:r>
-      <w:r>
-        <w:tab/>
-        <w:t>sysdate + 1 tomorrow</w:t>
-      </w:r>
-    </w:p>
-    <w:p>
-      <w:pPr>
-        <w:ind w:firstLine="720"/>
-      </w:pPr>
-      <w:r>
-        <w:t>FROM dual;</w:t>
-      </w:r>
-    </w:p>
-    <w:p>
-      <w:r>
-        <w:rPr>
-          <w:b/>
-        </w:rPr>
-        <w:t>C</w:t>
-      </w:r>
-      <w:r>
-        <w:rPr>
-          <w:b/>
-        </w:rPr>
-        <w:t>âu 13</w:t>
-      </w:r>
-      <w:r>
-        <w:t>: ta có table (</w:t>
-      </w:r>
-      <w:r>
-        <w:rPr>
-          <w:b/>
-        </w:rPr>
-        <w:t>TB_</w:t>
-      </w:r>
-      <w:r>
-        <w:rPr>
-          <w:b/>
-        </w:rPr>
-        <w:t>ORD</w:t>
-      </w:r>
-      <w:r>
-        <w:t>), yêu cầu viết câu SQL để generate ORD_NO có đô dài 10 tự với format sau: yyyymmdd000Seq, ví dụ hnay là 20191028 và chưa có seq nào thì ORD_NO sẽ là 201910280001, và nếu đã tồn tại ORD_NO 201910280001 thì nó sẽ là 201910280002</w:t>
-      </w:r>
-    </w:p>
-    <w:p>
-      <w:r>
-        <w:t>S</w:t>
-      </w:r>
-      <w:r>
-        <w:t xml:space="preserve">elect to_char(sysdate, 'YYYYMMDD') || </w:t>
-      </w:r>
-      <w:r>
-        <w:t>to_char(count(*) +1, ‘fm0000’) as seq</w:t>
-      </w:r>
-    </w:p>
-    <w:p>
-      <w:r>
-        <w:t>From tb_ord</w:t>
-      </w:r>
-    </w:p>
-    <w:p>
-      <w:r>
-        <w:t>Where ord_dttm like to_char(sysdate, 'YYYYMMDD') || '%'</w:t>
-      </w:r>
-    </w:p>
-    <w:p>
-      <w:r>
-        <w:rPr>
-          <w:b/>
-        </w:rPr>
-        <w:t>Câu 14</w:t>
-      </w:r>
-      <w:r>
-        <w:t>: ta có table (</w:t>
-      </w:r>
-      <w:r>
-        <w:rPr>
-          <w:b/>
-        </w:rPr>
-        <w:t>MDM_CUSTOMER</w:t>
-      </w:r>
-      <w:r>
-        <w:t>) và dữ liệu như bên dưới</w:t>
-      </w:r>
-    </w:p>
-    <w:p>
-      <w:pPr>
-        <w:rPr>
-          <w:b/>
-        </w:rPr>
-      </w:pPr>
-      <w:r>
-        <w:rPr>
           <w:noProof/>
         </w:rPr>
         <w:drawing>
-          <wp:inline distT="0" distB="0" distL="0" distR="0" wp14:anchorId="0315B3C7" wp14:editId="729E83D9">
-            <wp:extent cx="5303520" cy="2243230"/>
-            <wp:effectExtent l="0" t="0" r="0" b="5080"/>
-            <wp:docPr id="7" name="Picture 7"/>
+          <wp:inline distT="0" distB="0" distL="0" distR="0" wp14:anchorId="17D9745C" wp14:editId="5A132169">
+            <wp:extent cx="5943600" cy="1947545"/>
+            <wp:effectExtent l="0" t="0" r="0" b="0"/>
+            <wp:docPr id="13" name="Picture 13" descr="Graphical user interface, application&#10;&#10;Description automatically generated"/>
             <wp:cNvGraphicFramePr>
               <a:graphicFrameLocks xmlns:a="http://schemas.openxmlformats.org/drawingml/2006/main" noChangeAspect="1"/>
             </wp:cNvGraphicFramePr>
@@ -3403,7 +3213,7 @@
               <a:graphicData uri="http://schemas.openxmlformats.org/drawingml/2006/picture">
                 <pic:pic xmlns:pic="http://schemas.openxmlformats.org/drawingml/2006/picture">
                   <pic:nvPicPr>
-                    <pic:cNvPr id="1" name=""/>
+                    <pic:cNvPr id="13" name="Picture 13" descr="Graphical user interface, application&#10;&#10;Description automatically generated"/>
                     <pic:cNvPicPr/>
                   </pic:nvPicPr>
                   <pic:blipFill>
@@ -3415,7 +3225,7 @@
                   <pic:spPr>
                     <a:xfrm>
                       <a:off x="0" y="0"/>
-                      <a:ext cx="5310120" cy="2246022"/>
+                      <a:ext cx="5943600" cy="1947545"/>
                     </a:xfrm>
                     <a:prstGeom prst="rect">
                       <a:avLst/>
@@ -3430,94 +3240,32 @@
     </w:p>
     <w:p>
       <w:r>
-        <w:t xml:space="preserve">Các field liên quan: </w:t>
-      </w:r>
-      <w:r>
-        <w:t>CUST_CNT_CD, CUST_SEQ, CUST_GRP_HRCHY_CD, CUST_GRP_ID</w:t>
-      </w:r>
-    </w:p>
-    <w:p>
-      <w:pPr>
-        <w:rPr>
-          <w:b/>
-        </w:rPr>
-      </w:pPr>
-      <w:r>
-        <w:t xml:space="preserve">Dữ liệu cột </w:t>
-      </w:r>
-      <w:r>
-        <w:t>CUST_GRP_HRCHY_CD</w:t>
-      </w:r>
-      <w:r>
-        <w:t xml:space="preserve"> có thể có(</w:t>
-      </w:r>
-      <w:r>
-        <w:rPr>
-          <w:b/>
-        </w:rPr>
-        <w:t>I</w:t>
-      </w:r>
-      <w:r>
-        <w:t xml:space="preserve">: individual, </w:t>
-      </w:r>
-      <w:r>
         <w:rPr>
           <w:b/>
         </w:rPr>
         <w:t>C</w:t>
       </w:r>
       <w:r>
-        <w:t xml:space="preserve">: Country, </w:t>
-      </w:r>
-      <w:r>
-        <w:rPr>
-          <w:b/>
-        </w:rPr>
-        <w:t>G</w:t>
-      </w:r>
-      <w:r>
-        <w:t>: Global)</w:t>
-      </w:r>
-    </w:p>
-    <w:p>
-      <w:pPr>
-        <w:rPr>
-          <w:b/>
-        </w:rPr>
-      </w:pPr>
-      <w:r>
-        <w:t>A)</w:t>
-      </w:r>
-      <w:r>
-        <w:t xml:space="preserve"> </w:t>
-      </w:r>
-      <w:r>
-        <w:t xml:space="preserve">Viết câu SQL tìm </w:t>
-      </w:r>
-      <w:r>
-        <w:t>CUST_GRP_ID</w:t>
-      </w:r>
-      <w:r>
-        <w:t xml:space="preserve"> sao cho</w:t>
-      </w:r>
-      <w:r>
-        <w:t xml:space="preserve">: </w:t>
-      </w:r>
-      <w:r>
-        <w:t>CUST_GRP_HRCHY_CD</w:t>
-      </w:r>
-      <w:r>
-        <w:t xml:space="preserve"> có </w:t>
-      </w:r>
-      <w:r>
-        <w:rPr>
-          <w:b/>
-        </w:rPr>
-        <w:t>I</w:t>
-      </w:r>
-      <w:r>
-        <w:t xml:space="preserve"> hoặc </w:t>
-      </w:r>
+        <w:rPr>
+          <w:b/>
+        </w:rPr>
+        <w:t>âu 9</w:t>
+      </w:r>
+      <w:r>
+        <w:t>: cho số 8988.80 vui lòng xuất ra định dạng $8,988.800</w:t>
+      </w:r>
+    </w:p>
+    <w:p>
+      <w:r>
+        <w:t>SELECT to_char(9888.80, ‘$9,999.999’) num</w:t>
+      </w:r>
+    </w:p>
+    <w:p>
+      <w:r>
+        <w:t>FROM dual;</w:t>
+      </w:r>
+    </w:p>
+    <w:p>
       <w:r>
         <w:rPr>
           <w:b/>
@@ -3525,243 +3273,72 @@
         <w:t>C</w:t>
       </w:r>
       <w:r>
-        <w:t xml:space="preserve"> nhưng không có </w:t>
-      </w:r>
-      <w:r>
-        <w:rPr>
-          <w:b/>
-        </w:rPr>
-        <w:t>G</w:t>
-      </w:r>
-    </w:p>
-    <w:p>
-      <w:pPr>
-        <w:rPr>
-          <w:b/>
-        </w:rPr>
-      </w:pPr>
-      <w:r>
-        <w:rPr>
-          <w:b/>
-        </w:rPr>
-        <w:t>SELECT cust_grp_id</w:t>
-      </w:r>
-    </w:p>
-    <w:p>
-      <w:pPr>
-        <w:rPr>
-          <w:b/>
-        </w:rPr>
-      </w:pPr>
-      <w:r>
-        <w:rPr>
-          <w:b/>
-        </w:rPr>
-        <w:t>FROM (</w:t>
-      </w:r>
-    </w:p>
-    <w:p>
-      <w:pPr>
-        <w:rPr>
-          <w:b/>
-        </w:rPr>
-      </w:pPr>
-      <w:r>
-        <w:rPr>
-          <w:b/>
-        </w:rPr>
-        <w:t xml:space="preserve">    SELECT cust_grp_id, cust_grp_hrchy_cd</w:t>
-      </w:r>
-    </w:p>
-    <w:p>
-      <w:pPr>
-        <w:rPr>
-          <w:b/>
-        </w:rPr>
-      </w:pPr>
-      <w:r>
-        <w:rPr>
-          <w:b/>
-        </w:rPr>
-        <w:t xml:space="preserve">    FROM mdm_customer</w:t>
-      </w:r>
-    </w:p>
-    <w:p>
-      <w:pPr>
-        <w:rPr>
-          <w:b/>
-        </w:rPr>
-      </w:pPr>
-      <w:r>
-        <w:rPr>
-          <w:b/>
-        </w:rPr>
-        <w:t xml:space="preserve">    WHERE cust_grp_id NOT IN (</w:t>
-      </w:r>
-    </w:p>
-    <w:p>
-      <w:pPr>
-        <w:rPr>
-          <w:b/>
-        </w:rPr>
-      </w:pPr>
-      <w:r>
-        <w:rPr>
-          <w:b/>
-        </w:rPr>
-        <w:t xml:space="preserve">        SELECT cust_grp_id</w:t>
-      </w:r>
-    </w:p>
-    <w:p>
-      <w:pPr>
-        <w:rPr>
-          <w:b/>
-        </w:rPr>
-      </w:pPr>
-      <w:r>
-        <w:rPr>
-          <w:b/>
-        </w:rPr>
-        <w:t xml:space="preserve">        FROM mdm_customer</w:t>
-      </w:r>
-    </w:p>
-    <w:p>
-      <w:pPr>
-        <w:rPr>
-          <w:b/>
-        </w:rPr>
-      </w:pPr>
-      <w:r>
-        <w:rPr>
-          <w:b/>
+        <w:rPr>
+          <w:b/>
+        </w:rPr>
+        <w:t>âu 10</w:t>
+      </w:r>
+      <w:r>
+        <w:t xml:space="preserve">: cho số 8988.80, </w:t>
+      </w:r>
+      <w:r>
+        <w:t>820988</w:t>
+      </w:r>
+      <w:r>
+        <w:t xml:space="preserve">.80 vui lòng xuất ra định dạng $8,000.000, </w:t>
+      </w:r>
+      <w:r>
+        <w:t>$820,000.000</w:t>
+      </w:r>
+    </w:p>
+    <w:p>
+      <w:r>
+        <w:t>SELECT</w:t>
+      </w:r>
+    </w:p>
+    <w:p>
+      <w:r>
+        <w:t xml:space="preserve">    to_char(trunc(8988.80, -3), '$9,999.999') num1,</w:t>
+      </w:r>
+    </w:p>
+    <w:p>
+      <w:r>
+        <w:t xml:space="preserve">    to_char(trunc(820988.80, -3), '$999,999.999') num2</w:t>
+      </w:r>
+    </w:p>
+    <w:p>
+      <w:r>
+        <w:t>FROM dual;</w:t>
+      </w:r>
+    </w:p>
+    <w:p>
+      <w:r>
+        <w:rPr>
+          <w:b/>
+        </w:rPr>
+        <w:t>C</w:t>
+      </w:r>
+      <w:r>
+        <w:rPr>
+          <w:b/>
+        </w:rPr>
+        <w:t>âu 11</w:t>
+      </w:r>
+      <w:r>
+        <w:t>: Cho cấu SQL và kết quả như sau:</w:t>
+      </w:r>
+    </w:p>
+    <w:p>
+      <w:r>
+        <w:rPr>
+          <w:noProof/>
         </w:rPr>
         <w:lastRenderedPageBreak/>
-        <w:t xml:space="preserve">        WHERE cust_grp_hrchy_cd LIKE 'G'</w:t>
-      </w:r>
-    </w:p>
-    <w:p>
-      <w:pPr>
-        <w:rPr>
-          <w:b/>
-        </w:rPr>
-      </w:pPr>
-      <w:r>
-        <w:rPr>
-          <w:b/>
-        </w:rPr>
-        <w:t xml:space="preserve">    )</w:t>
-      </w:r>
-    </w:p>
-    <w:p>
-      <w:pPr>
-        <w:rPr>
-          <w:b/>
-        </w:rPr>
-      </w:pPr>
-      <w:r>
-        <w:rPr>
-          <w:b/>
-        </w:rPr>
-        <w:t xml:space="preserve">    GROUP BY cust_grp_id, cust_grp_hrchy_cd</w:t>
-      </w:r>
-    </w:p>
-    <w:p>
-      <w:pPr>
-        <w:rPr>
-          <w:b/>
-        </w:rPr>
-      </w:pPr>
-      <w:r>
-        <w:rPr>
-          <w:b/>
-        </w:rPr>
-        <w:t>) GROUP BY cust_grp_id;</w:t>
-      </w:r>
-    </w:p>
-    <w:p>
-      <w:r>
-        <w:t xml:space="preserve">B) Viết câu SQL tìm </w:t>
-      </w:r>
-      <w:r>
-        <w:t>CUST_GRP_ID</w:t>
-      </w:r>
-      <w:r>
-        <w:t xml:space="preserve"> sao cho: </w:t>
-      </w:r>
-      <w:r>
-        <w:t>CUST_GRP_HRCHY_CD</w:t>
-      </w:r>
-      <w:r>
-        <w:t xml:space="preserve"> có </w:t>
-      </w:r>
-      <w:r>
-        <w:rPr>
-          <w:b/>
-        </w:rPr>
-        <w:t xml:space="preserve">G </w:t>
-      </w:r>
-      <w:r>
-        <w:t>và có</w:t>
-      </w:r>
-      <w:r>
-        <w:rPr>
-          <w:b/>
-        </w:rPr>
-        <w:t xml:space="preserve"> I</w:t>
-      </w:r>
-      <w:r>
-        <w:t xml:space="preserve"> nhưng không có </w:t>
-      </w:r>
-      <w:r>
-        <w:rPr>
-          <w:b/>
-        </w:rPr>
-        <w:t>C</w:t>
-      </w:r>
-    </w:p>
-    <w:p>
-      <w:pPr>
-        <w:rPr>
-          <w:b/>
-        </w:rPr>
-      </w:pPr>
-    </w:p>
-    <w:p>
-      <w:r>
-        <w:rPr>
-          <w:b/>
-        </w:rPr>
-        <w:t>Câu 1</w:t>
-      </w:r>
-      <w:r>
-        <w:rPr>
-          <w:b/>
-        </w:rPr>
-        <w:t>5</w:t>
-      </w:r>
-      <w:r>
-        <w:t>: ta có table (</w:t>
-      </w:r>
-      <w:r>
-        <w:rPr>
-          <w:b/>
-        </w:rPr>
-        <w:t>TB_PROD</w:t>
-      </w:r>
-      <w:r>
-        <w:t>) và dữ liệu như bên dưới</w:t>
-      </w:r>
-    </w:p>
-    <w:p>
-      <w:r>
-        <w:rPr>
-          <w:noProof/>
-        </w:rPr>
         <w:drawing>
-          <wp:inline distT="0" distB="0" distL="0" distR="0" wp14:anchorId="463522A1" wp14:editId="7F7E628F">
-            <wp:extent cx="2057578" cy="1729890"/>
-            <wp:effectExtent l="0" t="0" r="0" b="3810"/>
-            <wp:docPr id="2" name="Picture 2"/>
+          <wp:inline distT="0" distB="0" distL="0" distR="0" wp14:anchorId="7BD95E66" wp14:editId="5D077B65">
+            <wp:extent cx="3845169" cy="1533524"/>
+            <wp:effectExtent l="0" t="0" r="3175" b="0"/>
+            <wp:docPr id="10" name="Picture 10"/>
             <wp:cNvGraphicFramePr>
               <a:graphicFrameLocks xmlns:a="http://schemas.openxmlformats.org/drawingml/2006/main" noChangeAspect="1"/>
             </wp:cNvGraphicFramePr>
@@ -3781,7 +3358,7 @@
                   <pic:spPr>
                     <a:xfrm>
                       <a:off x="0" y="0"/>
-                      <a:ext cx="2057578" cy="1729890"/>
+                      <a:ext cx="3856886" cy="1538197"/>
                     </a:xfrm>
                     <a:prstGeom prst="rect">
                       <a:avLst/>
@@ -3796,96 +3373,23 @@
     </w:p>
     <w:p>
       <w:r>
-        <w:t>Viets cấu SQL để suất ra kêt quả như sau:</w:t>
-      </w:r>
-    </w:p>
-    <w:p>
-      <w:pPr>
-        <w:pStyle w:val="ListParagraph"/>
-        <w:numPr>
-          <w:ilvl w:val="0"/>
-          <w:numId w:val="1"/>
-        </w:numPr>
-      </w:pPr>
-      <w:r>
-        <w:t>Lấy max(PROD_UNIT_AMT)</w:t>
-      </w:r>
-    </w:p>
-    <w:p>
-      <w:pPr>
-        <w:pStyle w:val="ListParagraph"/>
-        <w:numPr>
-          <w:ilvl w:val="0"/>
-          <w:numId w:val="1"/>
-        </w:numPr>
-      </w:pPr>
-      <w:r>
-        <w:t>Lấy  giá trị min(PROD_UNIT_AMT)</w:t>
-      </w:r>
-    </w:p>
-    <w:p>
-      <w:pPr>
-        <w:pStyle w:val="ListParagraph"/>
-        <w:numPr>
-          <w:ilvl w:val="0"/>
-          <w:numId w:val="1"/>
-        </w:numPr>
-      </w:pPr>
-      <w:r>
-        <w:t>Lấy giá trị trung bình PROD_UNIT_AMT</w:t>
-      </w:r>
-    </w:p>
-    <w:p>
-      <w:pPr>
-        <w:pStyle w:val="ListParagraph"/>
-        <w:numPr>
-          <w:ilvl w:val="0"/>
-          <w:numId w:val="1"/>
-        </w:numPr>
-      </w:pPr>
-      <w:r>
-        <w:t>Lấy tên của sản phẩ</w:t>
-      </w:r>
-      <w:r>
-        <w:t>m có PROD_UNIT_AM</w:t>
-      </w:r>
-      <w:r>
-        <w:t>T lớn nhất</w:t>
-      </w:r>
-    </w:p>
-    <w:p>
-      <w:r>
-        <w:t>SELECT</w:t>
-      </w:r>
-    </w:p>
-    <w:p>
-      <w:r>
-        <w:t xml:space="preserve">    MAX(prod_unit_amt) max_amt,</w:t>
-      </w:r>
-    </w:p>
-    <w:p>
-      <w:r>
-        <w:t xml:space="preserve">    MAX(prod_unit_amt) min_amt,</w:t>
-      </w:r>
-    </w:p>
-    <w:p>
-      <w:r>
-        <w:t xml:space="preserve">    AVG(prod_unit_amt) avg_amt,</w:t>
-      </w:r>
-    </w:p>
-    <w:p>
-      <w:r>
-        <w:t>FROM tb_prod</w:t>
-      </w:r>
-    </w:p>
-    <w:p>
-      <w:r>
-        <w:t>WHERE prod_unit_amt IS NOT NULL;</w:t>
-      </w:r>
-    </w:p>
-    <w:p>
-      <w:r>
-        <w:t>Kết quả phải ra đc như sau:</w:t>
+        <w:t>Như hình trên cả 2 A và B điêu substr từ 1, đến 3 tại sao kết quả lại khác nhau.</w:t>
+      </w:r>
+    </w:p>
+    <w:p>
+      <w:r>
+        <w:t xml:space="preserve">-Nếu không có ‘fm’ thì sẽ xuất hiện khoảng trắng (khoảng trắng dùng để thể hiện dấu +/-) ở kết quả trả về. Vd: length(to_char(98765, ‘fm00000’)) là 5, còn length(to_char(98765, ‘00000’)) là 6. </w:t>
+      </w:r>
+    </w:p>
+    <w:p>
+      <w:r>
+        <w:sym w:font="Wingdings" w:char="F0E0"/>
+      </w:r>
+      <w:r>
+        <w:t xml:space="preserve"> Do đó khi dùng hàm substr() ta thu được 2 kết quả khác</w:t>
+      </w:r>
+      <w:r>
+        <w:t xml:space="preserve"> nhau.</w:t>
       </w:r>
     </w:p>
     <w:p>
@@ -3894,10 +3398,10 @@
           <w:noProof/>
         </w:rPr>
         <w:drawing>
-          <wp:inline distT="0" distB="0" distL="0" distR="0" wp14:anchorId="2E98139E" wp14:editId="1B355E0E">
-            <wp:extent cx="2240474" cy="518205"/>
-            <wp:effectExtent l="0" t="0" r="7620" b="0"/>
-            <wp:docPr id="3" name="Picture 3"/>
+          <wp:inline distT="0" distB="0" distL="0" distR="0" wp14:anchorId="6EF2498A" wp14:editId="5FFC2685">
+            <wp:extent cx="3295650" cy="647700"/>
+            <wp:effectExtent l="0" t="0" r="0" b="0"/>
+            <wp:docPr id="18" name="Picture 18" descr="Graphical user interface, text&#10;&#10;Description automatically generated"/>
             <wp:cNvGraphicFramePr>
               <a:graphicFrameLocks xmlns:a="http://schemas.openxmlformats.org/drawingml/2006/main" noChangeAspect="1"/>
             </wp:cNvGraphicFramePr>
@@ -3905,7 +3409,7 @@
               <a:graphicData uri="http://schemas.openxmlformats.org/drawingml/2006/picture">
                 <pic:pic xmlns:pic="http://schemas.openxmlformats.org/drawingml/2006/picture">
                   <pic:nvPicPr>
-                    <pic:cNvPr id="1" name=""/>
+                    <pic:cNvPr id="18" name="Picture 18" descr="Graphical user interface, text&#10;&#10;Description automatically generated"/>
                     <pic:cNvPicPr/>
                   </pic:nvPicPr>
                   <pic:blipFill>
@@ -3917,7 +3421,7 @@
                   <pic:spPr>
                     <a:xfrm>
                       <a:off x="0" y="0"/>
-                      <a:ext cx="2240474" cy="518205"/>
+                      <a:ext cx="3295650" cy="647700"/>
                     </a:xfrm>
                     <a:prstGeom prst="rect">
                       <a:avLst/>
@@ -3933,40 +3437,13 @@
     <w:p>
       <w:r>
         <w:rPr>
-          <w:b/>
-        </w:rPr>
-        <w:t>Câu 16</w:t>
-      </w:r>
-      <w:r>
-        <w:t>: ta có table (</w:t>
-      </w:r>
-      <w:r>
-        <w:rPr>
-          <w:b/>
-        </w:rPr>
-        <w:t>TB_</w:t>
-      </w:r>
-      <w:r>
-        <w:rPr>
-          <w:b/>
-        </w:rPr>
-        <w:t>ORD</w:t>
-      </w:r>
-      <w:r>
-        <w:t>) và dữ liệu như bên dưới</w:t>
-      </w:r>
-    </w:p>
-    <w:p>
-      <w:r>
-        <w:rPr>
           <w:noProof/>
         </w:rPr>
-        <w:lastRenderedPageBreak/>
         <w:drawing>
-          <wp:inline distT="0" distB="0" distL="0" distR="0" wp14:anchorId="696607C4" wp14:editId="0A44CB64">
-            <wp:extent cx="2286198" cy="3215919"/>
-            <wp:effectExtent l="0" t="0" r="0" b="3810"/>
-            <wp:docPr id="4" name="Picture 4"/>
+          <wp:inline distT="0" distB="0" distL="0" distR="0" wp14:anchorId="32FF4AA3" wp14:editId="06DF284F">
+            <wp:extent cx="3171825" cy="904875"/>
+            <wp:effectExtent l="0" t="0" r="9525" b="9525"/>
+            <wp:docPr id="19" name="Picture 19" descr="Graphical user interface, text, application&#10;&#10;Description automatically generated"/>
             <wp:cNvGraphicFramePr>
               <a:graphicFrameLocks xmlns:a="http://schemas.openxmlformats.org/drawingml/2006/main" noChangeAspect="1"/>
             </wp:cNvGraphicFramePr>
@@ -3974,7 +3451,7 @@
               <a:graphicData uri="http://schemas.openxmlformats.org/drawingml/2006/picture">
                 <pic:pic xmlns:pic="http://schemas.openxmlformats.org/drawingml/2006/picture">
                   <pic:nvPicPr>
-                    <pic:cNvPr id="1" name=""/>
+                    <pic:cNvPr id="19" name="Picture 19" descr="Graphical user interface, text, application&#10;&#10;Description automatically generated"/>
                     <pic:cNvPicPr/>
                   </pic:nvPicPr>
                   <pic:blipFill>
@@ -3986,7 +3463,7 @@
                   <pic:spPr>
                     <a:xfrm>
                       <a:off x="0" y="0"/>
-                      <a:ext cx="2286198" cy="3215919"/>
+                      <a:ext cx="3171825" cy="904875"/>
                     </a:xfrm>
                     <a:prstGeom prst="rect">
                       <a:avLst/>
@@ -4000,97 +3477,160 @@
       </w:r>
     </w:p>
     <w:p>
-      <w:pPr>
-        <w:rPr>
-          <w:b/>
-        </w:rPr>
-      </w:pPr>
-      <w:r>
-        <w:t>A) viết cấu SQL lấy ra top3 sản phẩm đc bán nhiều nhất</w:t>
-      </w:r>
-      <w:r>
-        <w:rPr>
-          <w:b/>
-        </w:rPr>
-        <w:t>.</w:t>
-      </w:r>
-    </w:p>
-    <w:p>
-      <w:r>
-        <w:t>SELECT * FROM (</w:t>
-      </w:r>
-    </w:p>
-    <w:p>
-      <w:r>
-        <w:t xml:space="preserve">    SELECT pro_cd, </w:t>
-      </w:r>
-    </w:p>
-    <w:p>
-      <w:r>
-        <w:t xml:space="preserve">       DENSE_RANK()</w:t>
-      </w:r>
-    </w:p>
-    <w:p>
-      <w:r>
-        <w:t xml:space="preserve">       OVER(</w:t>
-      </w:r>
-    </w:p>
-    <w:p>
-      <w:r>
-        <w:t xml:space="preserve">            ORDER BY COUNT(*) DESC</w:t>
-      </w:r>
-    </w:p>
-    <w:p>
-      <w:r>
-        <w:t xml:space="preserve">            ) as rank</w:t>
-      </w:r>
-    </w:p>
-    <w:p>
-      <w:r>
-        <w:t xml:space="preserve">    FROM tb_ord</w:t>
-      </w:r>
-    </w:p>
-    <w:p>
-      <w:r>
-        <w:t xml:space="preserve">    GROUP BY pro_cd ) temp</w:t>
-      </w:r>
-    </w:p>
-    <w:p>
-      <w:r>
-        <w:t>WHERE temp.rank &lt;=3;</w:t>
-      </w:r>
-    </w:p>
-    <w:p>
-      <w:pPr>
-        <w:rPr>
-          <w:b/>
-        </w:rPr>
-      </w:pPr>
-      <w:r>
-        <w:t>B</w:t>
-      </w:r>
-      <w:r>
-        <w:t xml:space="preserve">) </w:t>
-      </w:r>
-      <w:r>
-        <w:t>Viết cấu SQL lấy ra cái ORD_DT, ORD_TM, PROD_CD gần nhất theo CUST_NO</w:t>
-      </w:r>
-    </w:p>
-    <w:p>
-      <w:r>
-        <w:t>Kết quả mong đợi như sau:</w:t>
-      </w:r>
-    </w:p>
-    <w:p>
+      <w:r>
+        <w:rPr>
+          <w:b/>
+        </w:rPr>
+        <w:t>C</w:t>
+      </w:r>
+      <w:r>
+        <w:rPr>
+          <w:b/>
+        </w:rPr>
+        <w:t>âu 12</w:t>
+      </w:r>
+      <w:r>
+        <w:t>: Viết Câu SQL xuất ra, Ngày hiện tạ</w:t>
+      </w:r>
+      <w:r>
+        <w:t>i, này hôm qua, ngày mai</w:t>
+      </w:r>
+    </w:p>
+    <w:p>
+      <w:pPr>
+        <w:ind w:firstLine="720"/>
+      </w:pPr>
+      <w:r>
+        <w:t>SELECT</w:t>
+      </w:r>
+    </w:p>
+    <w:p>
+      <w:r>
+        <w:t xml:space="preserve">    </w:t>
+      </w:r>
+      <w:r>
+        <w:tab/>
+      </w:r>
+      <w:r>
+        <w:tab/>
+        <w:t>sysdate - 1 yesterday,</w:t>
+      </w:r>
+    </w:p>
+    <w:p>
+      <w:r>
+        <w:t xml:space="preserve">    </w:t>
+      </w:r>
+      <w:r>
+        <w:tab/>
+      </w:r>
+      <w:r>
+        <w:tab/>
+        <w:t>sysdate today,</w:t>
+      </w:r>
+    </w:p>
+    <w:p>
+      <w:r>
+        <w:t xml:space="preserve">    </w:t>
+      </w:r>
+      <w:r>
+        <w:tab/>
+      </w:r>
+      <w:r>
+        <w:tab/>
+        <w:t>sysdate + 1 tomorrow</w:t>
+      </w:r>
+    </w:p>
+    <w:p>
+      <w:pPr>
+        <w:ind w:firstLine="720"/>
+      </w:pPr>
+      <w:r>
+        <w:t>FROM dual;</w:t>
+      </w:r>
+    </w:p>
+    <w:p>
+      <w:r>
+        <w:rPr>
+          <w:b/>
+        </w:rPr>
+        <w:t>C</w:t>
+      </w:r>
+      <w:r>
+        <w:rPr>
+          <w:b/>
+        </w:rPr>
+        <w:t>âu 13</w:t>
+      </w:r>
+      <w:r>
+        <w:t>: ta có table (</w:t>
+      </w:r>
+      <w:r>
+        <w:rPr>
+          <w:b/>
+        </w:rPr>
+        <w:t>TB_</w:t>
+      </w:r>
+      <w:r>
+        <w:rPr>
+          <w:b/>
+        </w:rPr>
+        <w:t>ORD</w:t>
+      </w:r>
+      <w:r>
+        <w:t>), yêu cầu viết câu SQL để generate ORD_NO có đô dài 10 tự với format sau: yyyymmdd000Seq, ví dụ hnay là 20191028 và chưa có seq nào thì ORD_NO sẽ là 201910280001, và nếu đã tồn tại ORD_NO 201910280001 thì nó sẽ là 201910280002</w:t>
+      </w:r>
+    </w:p>
+    <w:p>
+      <w:r>
+        <w:t>SELECT TO_CHAR(sysdate, 'YYYYMMDD') || TO_CHAR(count(*) +1, 'fm0000') as seq</w:t>
+      </w:r>
+    </w:p>
+    <w:p>
+      <w:r>
+        <w:t>FROM tb_ord</w:t>
+      </w:r>
+    </w:p>
+    <w:p>
+      <w:r>
+        <w:t>WHERE ord_dttm LIKE TO_CHAR(sysdate, 'YYYYMMDD') || '%';</w:t>
+      </w:r>
+    </w:p>
+    <w:p>
+      <w:r>
+        <w:rPr>
+          <w:b/>
+        </w:rPr>
+        <w:t>Câu 14</w:t>
+      </w:r>
+      <w:r>
+        <w:t>: ta có table (</w:t>
+      </w:r>
+      <w:r>
+        <w:rPr>
+          <w:b/>
+        </w:rPr>
+        <w:t>MDM_CUSTOMER</w:t>
+      </w:r>
+      <w:r>
+        <w:t>) và dữ liệu như bên dưới</w:t>
+      </w:r>
+    </w:p>
+    <w:p>
+      <w:pPr>
+        <w:rPr>
+          <w:b/>
+        </w:rPr>
+      </w:pPr>
       <w:r>
         <w:rPr>
           <w:noProof/>
         </w:rPr>
+        <w:lastRenderedPageBreak/>
         <w:drawing>
-          <wp:inline distT="0" distB="0" distL="0" distR="0" wp14:anchorId="0C3B5EFF" wp14:editId="5CB821CB">
-            <wp:extent cx="2530059" cy="685859"/>
-            <wp:effectExtent l="0" t="0" r="3810" b="0"/>
-            <wp:docPr id="11" name="Picture 11"/>
+          <wp:inline distT="0" distB="0" distL="0" distR="0" wp14:anchorId="0315B3C7" wp14:editId="729E83D9">
+            <wp:extent cx="5303520" cy="2243230"/>
+            <wp:effectExtent l="0" t="0" r="0" b="5080"/>
+            <wp:docPr id="7" name="Picture 7"/>
             <wp:cNvGraphicFramePr>
               <a:graphicFrameLocks xmlns:a="http://schemas.openxmlformats.org/drawingml/2006/main" noChangeAspect="1"/>
             </wp:cNvGraphicFramePr>
@@ -4110,7 +3650,7 @@
                   <pic:spPr>
                     <a:xfrm>
                       <a:off x="0" y="0"/>
-                      <a:ext cx="2530059" cy="685859"/>
+                      <a:ext cx="5310120" cy="2246022"/>
                     </a:xfrm>
                     <a:prstGeom prst="rect">
                       <a:avLst/>
@@ -4125,95 +3665,429 @@
     </w:p>
     <w:p>
       <w:r>
-        <w:t xml:space="preserve">SELECT cust_no, </w:t>
-      </w:r>
-    </w:p>
-    <w:p>
-      <w:r>
-        <w:t xml:space="preserve">       ord_dttm,</w:t>
-      </w:r>
-    </w:p>
-    <w:p>
-      <w:r>
+        <w:t xml:space="preserve">Các field liên quan: </w:t>
+      </w:r>
+      <w:r>
+        <w:t>CUST_CNT_CD, CUST_SEQ, CUST_GRP_HRCHY_CD, CUST_GRP_ID</w:t>
+      </w:r>
+    </w:p>
+    <w:p>
+      <w:pPr>
+        <w:rPr>
+          <w:b/>
+        </w:rPr>
+      </w:pPr>
+      <w:r>
+        <w:t xml:space="preserve">Dữ liệu cột </w:t>
+      </w:r>
+      <w:r>
+        <w:t>CUST_GRP_HRCHY_CD</w:t>
+      </w:r>
+      <w:r>
+        <w:t xml:space="preserve"> có thể có(</w:t>
+      </w:r>
+      <w:r>
+        <w:rPr>
+          <w:b/>
+        </w:rPr>
+        <w:t>I</w:t>
+      </w:r>
+      <w:r>
+        <w:t xml:space="preserve">: individual, </w:t>
+      </w:r>
+      <w:r>
+        <w:rPr>
+          <w:b/>
+        </w:rPr>
+        <w:t>C</w:t>
+      </w:r>
+      <w:r>
+        <w:t xml:space="preserve">: Country, </w:t>
+      </w:r>
+      <w:r>
+        <w:rPr>
+          <w:b/>
+        </w:rPr>
+        <w:t>G</w:t>
+      </w:r>
+      <w:r>
+        <w:t>: Global)</w:t>
+      </w:r>
+    </w:p>
+    <w:p>
+      <w:pPr>
+        <w:rPr>
+          <w:b/>
+        </w:rPr>
+      </w:pPr>
+      <w:r>
+        <w:t>A)</w:t>
+      </w:r>
+      <w:r>
+        <w:t xml:space="preserve"> </w:t>
+      </w:r>
+      <w:r>
+        <w:t xml:space="preserve">Viết câu SQL tìm </w:t>
+      </w:r>
+      <w:r>
+        <w:t>CUST_GRP_ID</w:t>
+      </w:r>
+      <w:r>
+        <w:t xml:space="preserve"> sao cho</w:t>
+      </w:r>
+      <w:r>
+        <w:t xml:space="preserve">: </w:t>
+      </w:r>
+      <w:r>
+        <w:t>CUST_GRP_HRCHY_CD</w:t>
+      </w:r>
+      <w:r>
+        <w:t xml:space="preserve"> có </w:t>
+      </w:r>
+      <w:r>
+        <w:rPr>
+          <w:b/>
+        </w:rPr>
+        <w:t>I</w:t>
+      </w:r>
+      <w:r>
+        <w:t xml:space="preserve"> hoặc </w:t>
+      </w:r>
+      <w:r>
+        <w:rPr>
+          <w:b/>
+        </w:rPr>
+        <w:t>C</w:t>
+      </w:r>
+      <w:r>
+        <w:t xml:space="preserve"> nhưng không có </w:t>
+      </w:r>
+      <w:r>
+        <w:rPr>
+          <w:b/>
+        </w:rPr>
+        <w:t>G</w:t>
+      </w:r>
+    </w:p>
+    <w:p>
+      <w:pPr>
+        <w:rPr>
+          <w:b/>
+        </w:rPr>
+      </w:pPr>
+      <w:r>
+        <w:rPr>
+          <w:b/>
+        </w:rPr>
+        <w:t>SELECT cust_grp_id</w:t>
+      </w:r>
+    </w:p>
+    <w:p>
+      <w:pPr>
+        <w:rPr>
+          <w:b/>
+        </w:rPr>
+      </w:pPr>
+      <w:r>
+        <w:rPr>
+          <w:b/>
+        </w:rPr>
+        <w:t>FROM (</w:t>
+      </w:r>
+    </w:p>
+    <w:p>
+      <w:pPr>
+        <w:rPr>
+          <w:b/>
+        </w:rPr>
+      </w:pPr>
+      <w:r>
+        <w:rPr>
+          <w:b/>
+        </w:rPr>
+        <w:t xml:space="preserve">    SELECT cust_grp_id, cust_grp_hrchy_cd</w:t>
+      </w:r>
+    </w:p>
+    <w:p>
+      <w:pPr>
+        <w:rPr>
+          <w:b/>
+        </w:rPr>
+      </w:pPr>
+      <w:r>
+        <w:rPr>
+          <w:b/>
+        </w:rPr>
+        <w:t xml:space="preserve">    FROM mdm_customer</w:t>
+      </w:r>
+    </w:p>
+    <w:p>
+      <w:pPr>
+        <w:rPr>
+          <w:b/>
+        </w:rPr>
+      </w:pPr>
+      <w:r>
+        <w:rPr>
+          <w:b/>
+        </w:rPr>
+        <w:t xml:space="preserve">    WHERE cust_grp_id NOT IN (</w:t>
+      </w:r>
+    </w:p>
+    <w:p>
+      <w:pPr>
+        <w:rPr>
+          <w:b/>
+        </w:rPr>
+      </w:pPr>
+      <w:r>
+        <w:rPr>
+          <w:b/>
+        </w:rPr>
+        <w:t xml:space="preserve">        SELECT cust_grp_id</w:t>
+      </w:r>
+    </w:p>
+    <w:p>
+      <w:pPr>
+        <w:rPr>
+          <w:b/>
+        </w:rPr>
+      </w:pPr>
+      <w:r>
+        <w:rPr>
+          <w:b/>
+        </w:rPr>
+        <w:t xml:space="preserve">        FROM mdm_customer</w:t>
+      </w:r>
+    </w:p>
+    <w:p>
+      <w:pPr>
+        <w:rPr>
+          <w:b/>
+        </w:rPr>
+      </w:pPr>
+      <w:r>
+        <w:rPr>
+          <w:b/>
+        </w:rPr>
+        <w:t xml:space="preserve">        WHERE cust_grp_hrchy_cd LIKE 'G'</w:t>
+      </w:r>
+    </w:p>
+    <w:p>
+      <w:pPr>
+        <w:rPr>
+          <w:b/>
+        </w:rPr>
+      </w:pPr>
+      <w:r>
+        <w:rPr>
+          <w:b/>
+        </w:rPr>
+        <w:t xml:space="preserve">    )</w:t>
+      </w:r>
+    </w:p>
+    <w:p>
+      <w:pPr>
+        <w:rPr>
+          <w:b/>
+        </w:rPr>
+      </w:pPr>
+      <w:r>
+        <w:rPr>
+          <w:b/>
+        </w:rPr>
+        <w:t xml:space="preserve">    GROUP BY cust_grp_id, cust_grp_hrchy_cd</w:t>
+      </w:r>
+    </w:p>
+    <w:p>
+      <w:pPr>
+        <w:rPr>
+          <w:b/>
+        </w:rPr>
+      </w:pPr>
+      <w:r>
+        <w:rPr>
+          <w:b/>
+        </w:rPr>
+        <w:t>) GROUP BY cust_grp_id;</w:t>
+      </w:r>
+    </w:p>
+    <w:p>
+      <w:r>
+        <w:t xml:space="preserve">B) Viết câu SQL tìm </w:t>
+      </w:r>
+      <w:r>
+        <w:t>CUST_GRP_ID</w:t>
+      </w:r>
+      <w:r>
+        <w:t xml:space="preserve"> sao cho: </w:t>
+      </w:r>
+      <w:r>
+        <w:t>CUST_GRP_HRCHY_CD</w:t>
+      </w:r>
+      <w:r>
+        <w:t xml:space="preserve"> có </w:t>
+      </w:r>
+      <w:r>
+        <w:rPr>
+          <w:b/>
+        </w:rPr>
+        <w:t xml:space="preserve">G </w:t>
+      </w:r>
+      <w:r>
+        <w:t>và có</w:t>
+      </w:r>
+      <w:r>
+        <w:rPr>
+          <w:b/>
+        </w:rPr>
+        <w:t xml:space="preserve"> I</w:t>
+      </w:r>
+      <w:r>
+        <w:t xml:space="preserve"> nhưng không có </w:t>
+      </w:r>
+      <w:r>
+        <w:rPr>
+          <w:b/>
+        </w:rPr>
+        <w:t>C</w:t>
+      </w:r>
+    </w:p>
+    <w:p>
+      <w:pPr>
+        <w:rPr>
+          <w:b/>
+        </w:rPr>
+      </w:pPr>
+      <w:r>
+        <w:rPr>
+          <w:b/>
+        </w:rPr>
+        <w:t>SELECT cust_grp_id, cust_grp_hrchy_cd</w:t>
+      </w:r>
+    </w:p>
+    <w:p>
+      <w:pPr>
+        <w:rPr>
+          <w:b/>
+        </w:rPr>
+      </w:pPr>
+      <w:r>
+        <w:rPr>
+          <w:b/>
+        </w:rPr>
+        <w:t xml:space="preserve">        FROM mdm_customer</w:t>
+      </w:r>
+    </w:p>
+    <w:p>
+      <w:pPr>
+        <w:rPr>
+          <w:b/>
+        </w:rPr>
+      </w:pPr>
+      <w:r>
+        <w:rPr>
+          <w:b/>
+        </w:rPr>
+        <w:t xml:space="preserve">        WHERE cust_grp_id NOT IN (</w:t>
+      </w:r>
+    </w:p>
+    <w:p>
+      <w:pPr>
+        <w:rPr>
+          <w:b/>
+        </w:rPr>
+      </w:pPr>
+      <w:r>
+        <w:rPr>
+          <w:b/>
+        </w:rPr>
+        <w:t xml:space="preserve">            SELECT cust_grp_id</w:t>
+      </w:r>
+    </w:p>
+    <w:p>
+      <w:pPr>
+        <w:rPr>
+          <w:b/>
+        </w:rPr>
+      </w:pPr>
+      <w:r>
+        <w:rPr>
+          <w:b/>
+        </w:rPr>
+        <w:t xml:space="preserve">            FROM mdm_customer</w:t>
+      </w:r>
+    </w:p>
+    <w:p>
+      <w:pPr>
+        <w:rPr>
+          <w:b/>
+        </w:rPr>
+      </w:pPr>
+      <w:r>
+        <w:rPr>
+          <w:b/>
+        </w:rPr>
         <w:lastRenderedPageBreak/>
-        <w:t xml:space="preserve">       ord_no,</w:t>
-      </w:r>
-    </w:p>
-    <w:p>
-      <w:r>
-        <w:t xml:space="preserve">       pro_cd</w:t>
-      </w:r>
-    </w:p>
-    <w:p>
-      <w:r>
-        <w:t>FROM (</w:t>
-      </w:r>
-    </w:p>
-    <w:p>
-      <w:r>
-        <w:t xml:space="preserve">    SELECT cust_no,</w:t>
-      </w:r>
-    </w:p>
-    <w:p>
-      <w:r>
-        <w:t xml:space="preserve">           ord_dttm,</w:t>
-      </w:r>
-    </w:p>
-    <w:p>
-      <w:r>
-        <w:t xml:space="preserve">           ord_no,</w:t>
-      </w:r>
-    </w:p>
-    <w:p>
-      <w:r>
-        <w:t xml:space="preserve">           pro_cd,</w:t>
-      </w:r>
-    </w:p>
-    <w:p>
-      <w:r>
-        <w:t xml:space="preserve">           ROW_NUMBER()</w:t>
-      </w:r>
-    </w:p>
-    <w:p>
-      <w:r>
-        <w:t xml:space="preserve">           OVER(PARTITION BY cust_no ORDER BY ord_dttm DESC) rank</w:t>
-      </w:r>
-    </w:p>
-    <w:p>
-      <w:r>
-        <w:t xml:space="preserve">    FROM tb_ord</w:t>
-      </w:r>
-    </w:p>
-    <w:p>
-      <w:r>
-        <w:t>) temp</w:t>
-      </w:r>
-    </w:p>
-    <w:p>
-      <w:r>
-        <w:t>WHERE temp.rank = 1;</w:t>
-      </w:r>
-    </w:p>
-    <w:p>
-      <w:r>
-        <w:t>C</w:t>
-      </w:r>
-      <w:r>
-        <w:t xml:space="preserve">) viết cấu SQL report xem trong tháng 06, 07, 08, 09 cảu 2019 sản phẩm có mã code là </w:t>
-      </w:r>
-      <w:r>
-        <w:t>00001</w:t>
-      </w:r>
-      <w:r>
-        <w:t>bán đc bao nhiêu cái.</w:t>
-      </w:r>
-    </w:p>
-    <w:p>
-      <w:r>
-        <w:t>Kết quả mong đợi nhưu sau:</w:t>
-      </w:r>
-      <w:r>
-        <w:t xml:space="preserve"> left outer join partition - 130</w:t>
+        <w:t xml:space="preserve">            WHERE cust_grp_hrchy_cd = 'C'</w:t>
+      </w:r>
+    </w:p>
+    <w:p>
+      <w:pPr>
+        <w:rPr>
+          <w:b/>
+        </w:rPr>
+      </w:pPr>
+      <w:r>
+        <w:rPr>
+          <w:b/>
+        </w:rPr>
+        <w:t xml:space="preserve">        )</w:t>
+      </w:r>
+    </w:p>
+    <w:p>
+      <w:pPr>
+        <w:rPr>
+          <w:b/>
+        </w:rPr>
+      </w:pPr>
+      <w:r>
+        <w:rPr>
+          <w:b/>
+        </w:rPr>
+        <w:t xml:space="preserve">        GROUP BY cust_grp_id, cust_grp_hrchy_cd</w:t>
+      </w:r>
+      <w:r>
+        <w:rPr>
+          <w:b/>
+        </w:rPr>
+        <w:t>;</w:t>
+      </w:r>
+    </w:p>
+    <w:p>
+      <w:r>
+        <w:rPr>
+          <w:b/>
+        </w:rPr>
+        <w:t>Câu 1</w:t>
+      </w:r>
+      <w:r>
+        <w:rPr>
+          <w:b/>
+        </w:rPr>
+        <w:t>5</w:t>
+      </w:r>
+      <w:r>
+        <w:t>: ta có table (</w:t>
+      </w:r>
+      <w:r>
+        <w:rPr>
+          <w:b/>
+        </w:rPr>
+        <w:t>TB_PROD</w:t>
+      </w:r>
+      <w:r>
+        <w:t>) và dữ liệu như bên dưới</w:t>
       </w:r>
     </w:p>
     <w:p>
@@ -4221,12 +4095,11 @@
         <w:rPr>
           <w:noProof/>
         </w:rPr>
-        <w:lastRenderedPageBreak/>
         <w:drawing>
-          <wp:inline distT="0" distB="0" distL="0" distR="0" wp14:anchorId="1EF55BB0" wp14:editId="45CB3AD7">
-            <wp:extent cx="2530059" cy="4320914"/>
-            <wp:effectExtent l="0" t="0" r="3810" b="3810"/>
-            <wp:docPr id="12" name="Picture 12"/>
+          <wp:inline distT="0" distB="0" distL="0" distR="0" wp14:anchorId="463522A1" wp14:editId="7F7E628F">
+            <wp:extent cx="2057578" cy="1729890"/>
+            <wp:effectExtent l="0" t="0" r="0" b="3810"/>
+            <wp:docPr id="2" name="Picture 2"/>
             <wp:cNvGraphicFramePr>
               <a:graphicFrameLocks xmlns:a="http://schemas.openxmlformats.org/drawingml/2006/main" noChangeAspect="1"/>
             </wp:cNvGraphicFramePr>
@@ -4246,7 +4119,7 @@
                   <pic:spPr>
                     <a:xfrm>
                       <a:off x="0" y="0"/>
-                      <a:ext cx="2530059" cy="4320914"/>
+                      <a:ext cx="2057578" cy="1729890"/>
                     </a:xfrm>
                     <a:prstGeom prst="rect">
                       <a:avLst/>
@@ -4259,16 +4132,134 @@
         </w:drawing>
       </w:r>
     </w:p>
-    <w:p/>
-    <w:p>
-      <w:r>
-        <w:t>D)</w:t>
-      </w:r>
-      <w:r>
-        <w:t xml:space="preserve"> </w:t>
-      </w:r>
-      <w:r>
-        <w:t>giả sư lúc đầu sản phẩn 00001 có 100 cái, viết report để tính số lương remain theo tháng 06, 07, 08, 09</w:t>
+    <w:p>
+      <w:r>
+        <w:t>Viets cấu SQL để suất ra kêt quả như sau:</w:t>
+      </w:r>
+    </w:p>
+    <w:p>
+      <w:pPr>
+        <w:pStyle w:val="ListParagraph"/>
+        <w:numPr>
+          <w:ilvl w:val="0"/>
+          <w:numId w:val="1"/>
+        </w:numPr>
+      </w:pPr>
+      <w:r>
+        <w:t>Lấy max(PROD_UNIT_AMT)</w:t>
+      </w:r>
+    </w:p>
+    <w:p>
+      <w:pPr>
+        <w:pStyle w:val="ListParagraph"/>
+        <w:numPr>
+          <w:ilvl w:val="0"/>
+          <w:numId w:val="1"/>
+        </w:numPr>
+      </w:pPr>
+      <w:r>
+        <w:t>Lấy  giá trị min(PROD_UNIT_AMT)</w:t>
+      </w:r>
+    </w:p>
+    <w:p>
+      <w:pPr>
+        <w:pStyle w:val="ListParagraph"/>
+        <w:numPr>
+          <w:ilvl w:val="0"/>
+          <w:numId w:val="1"/>
+        </w:numPr>
+      </w:pPr>
+      <w:r>
+        <w:t>Lấy giá trị trung bình PROD_UNIT_AMT</w:t>
+      </w:r>
+    </w:p>
+    <w:p>
+      <w:pPr>
+        <w:pStyle w:val="ListParagraph"/>
+        <w:numPr>
+          <w:ilvl w:val="0"/>
+          <w:numId w:val="1"/>
+        </w:numPr>
+      </w:pPr>
+      <w:r>
+        <w:t>Lấy tên của sản phẩ</w:t>
+      </w:r>
+      <w:r>
+        <w:t>m có PROD_UNIT_AM</w:t>
+      </w:r>
+      <w:r>
+        <w:t>T lớn nhất</w:t>
+      </w:r>
+    </w:p>
+    <w:p>
+      <w:r>
+        <w:t>SELECT</w:t>
+      </w:r>
+    </w:p>
+    <w:p>
+      <w:r>
+        <w:t xml:space="preserve">    MAX(prod_unit_amt) max_amt,</w:t>
+      </w:r>
+    </w:p>
+    <w:p>
+      <w:r>
+        <w:t xml:space="preserve">    </w:t>
+      </w:r>
+      <w:r>
+        <w:t>MIN</w:t>
+      </w:r>
+      <w:r>
+        <w:t>(prod_unit_amt) min_amt,</w:t>
+      </w:r>
+    </w:p>
+    <w:p>
+      <w:r>
+        <w:t xml:space="preserve">    AVG(prod_unit_amt) avg_amt,</w:t>
+      </w:r>
+    </w:p>
+    <w:p>
+      <w:r>
+        <w:t>FROM tb_prod</w:t>
+      </w:r>
+    </w:p>
+    <w:p>
+      <w:r>
+        <w:t>WHERE prod_unit_amt IS NOT NULL;</w:t>
+      </w:r>
+    </w:p>
+    <w:p>
+      <w:r>
+        <w:t>15/4:</w:t>
+      </w:r>
+    </w:p>
+    <w:p>
+      <w:r>
+        <w:t>SELECT prod_nm</w:t>
+      </w:r>
+    </w:p>
+    <w:p>
+      <w:r>
+        <w:t>FROM tb_prod</w:t>
+      </w:r>
+    </w:p>
+    <w:p>
+      <w:r>
+        <w:t>WHERE prod_unit_amt = (SELECT MAX(prod_unit_amt) FROM tb_prod)</w:t>
+      </w:r>
+    </w:p>
+    <w:p>
+      <w:r>
+        <w:t>ORDER BY prod_unit_amt</w:t>
+      </w:r>
+    </w:p>
+    <w:p>
+      <w:r>
+        <w:t>FETCH NEXT 1 ROWS WITH TIES;</w:t>
+      </w:r>
+    </w:p>
+    <w:p>
+      <w:r>
+        <w:t>Kết quả phải ra đc như sau:</w:t>
       </w:r>
     </w:p>
     <w:p>
@@ -4276,11 +4267,12 @@
         <w:rPr>
           <w:noProof/>
         </w:rPr>
+        <w:lastRenderedPageBreak/>
         <w:drawing>
-          <wp:inline distT="0" distB="0" distL="0" distR="0" wp14:anchorId="209D2406" wp14:editId="477BAC75">
-            <wp:extent cx="1943268" cy="960203"/>
-            <wp:effectExtent l="0" t="0" r="0" b="0"/>
-            <wp:docPr id="8" name="Picture 8"/>
+          <wp:inline distT="0" distB="0" distL="0" distR="0" wp14:anchorId="2E98139E" wp14:editId="1B355E0E">
+            <wp:extent cx="2240474" cy="518205"/>
+            <wp:effectExtent l="0" t="0" r="7620" b="0"/>
+            <wp:docPr id="3" name="Picture 3"/>
             <wp:cNvGraphicFramePr>
               <a:graphicFrameLocks xmlns:a="http://schemas.openxmlformats.org/drawingml/2006/main" noChangeAspect="1"/>
             </wp:cNvGraphicFramePr>
@@ -4300,6 +4292,478 @@
                   <pic:spPr>
                     <a:xfrm>
                       <a:off x="0" y="0"/>
+                      <a:ext cx="2240474" cy="518205"/>
+                    </a:xfrm>
+                    <a:prstGeom prst="rect">
+                      <a:avLst/>
+                    </a:prstGeom>
+                  </pic:spPr>
+                </pic:pic>
+              </a:graphicData>
+            </a:graphic>
+          </wp:inline>
+        </w:drawing>
+      </w:r>
+    </w:p>
+    <w:p>
+      <w:r>
+        <w:rPr>
+          <w:b/>
+        </w:rPr>
+        <w:t>Câu 16</w:t>
+      </w:r>
+      <w:r>
+        <w:t>: ta có table (</w:t>
+      </w:r>
+      <w:r>
+        <w:rPr>
+          <w:b/>
+        </w:rPr>
+        <w:t>TB_</w:t>
+      </w:r>
+      <w:r>
+        <w:rPr>
+          <w:b/>
+        </w:rPr>
+        <w:t>ORD</w:t>
+      </w:r>
+      <w:r>
+        <w:t>) và dữ liệu như bên dưới</w:t>
+      </w:r>
+    </w:p>
+    <w:p>
+      <w:r>
+        <w:rPr>
+          <w:noProof/>
+        </w:rPr>
+        <w:drawing>
+          <wp:inline distT="0" distB="0" distL="0" distR="0" wp14:anchorId="696607C4" wp14:editId="0A44CB64">
+            <wp:extent cx="2286198" cy="3215919"/>
+            <wp:effectExtent l="0" t="0" r="0" b="3810"/>
+            <wp:docPr id="4" name="Picture 4"/>
+            <wp:cNvGraphicFramePr>
+              <a:graphicFrameLocks xmlns:a="http://schemas.openxmlformats.org/drawingml/2006/main" noChangeAspect="1"/>
+            </wp:cNvGraphicFramePr>
+            <a:graphic xmlns:a="http://schemas.openxmlformats.org/drawingml/2006/main">
+              <a:graphicData uri="http://schemas.openxmlformats.org/drawingml/2006/picture">
+                <pic:pic xmlns:pic="http://schemas.openxmlformats.org/drawingml/2006/picture">
+                  <pic:nvPicPr>
+                    <pic:cNvPr id="1" name=""/>
+                    <pic:cNvPicPr/>
+                  </pic:nvPicPr>
+                  <pic:blipFill>
+                    <a:blip r:embed="rId23"/>
+                    <a:stretch>
+                      <a:fillRect/>
+                    </a:stretch>
+                  </pic:blipFill>
+                  <pic:spPr>
+                    <a:xfrm>
+                      <a:off x="0" y="0"/>
+                      <a:ext cx="2286198" cy="3215919"/>
+                    </a:xfrm>
+                    <a:prstGeom prst="rect">
+                      <a:avLst/>
+                    </a:prstGeom>
+                  </pic:spPr>
+                </pic:pic>
+              </a:graphicData>
+            </a:graphic>
+          </wp:inline>
+        </w:drawing>
+      </w:r>
+    </w:p>
+    <w:p>
+      <w:pPr>
+        <w:rPr>
+          <w:b/>
+        </w:rPr>
+      </w:pPr>
+      <w:r>
+        <w:t>A) viết cấu SQL lấy ra top3 sản phẩm đc bán nhiều nhất</w:t>
+      </w:r>
+      <w:r>
+        <w:rPr>
+          <w:b/>
+        </w:rPr>
+        <w:t>.</w:t>
+      </w:r>
+    </w:p>
+    <w:p>
+      <w:r>
+        <w:t>SELECT * FROM (</w:t>
+      </w:r>
+    </w:p>
+    <w:p>
+      <w:r>
+        <w:t xml:space="preserve">    SELECT pro_cd, </w:t>
+      </w:r>
+    </w:p>
+    <w:p>
+      <w:r>
+        <w:t xml:space="preserve">       DENSE_RANK()</w:t>
+      </w:r>
+    </w:p>
+    <w:p>
+      <w:r>
+        <w:t xml:space="preserve">       OVER(</w:t>
+      </w:r>
+    </w:p>
+    <w:p>
+      <w:r>
+        <w:t xml:space="preserve">            ORDER BY COUNT(*) DESC</w:t>
+      </w:r>
+    </w:p>
+    <w:p>
+      <w:r>
+        <w:t xml:space="preserve">            ) as rank</w:t>
+      </w:r>
+    </w:p>
+    <w:p>
+      <w:r>
+        <w:t xml:space="preserve">    FROM tb_ord</w:t>
+      </w:r>
+    </w:p>
+    <w:p>
+      <w:r>
+        <w:t xml:space="preserve">    GROUP BY pro_cd ) temp</w:t>
+      </w:r>
+    </w:p>
+    <w:p>
+      <w:r>
+        <w:t>WHERE temp.rank &lt;=3;</w:t>
+      </w:r>
+    </w:p>
+    <w:p>
+      <w:r>
+        <w:t>Viết cách khác:</w:t>
+      </w:r>
+    </w:p>
+    <w:p>
+      <w:r>
+        <w:t>WITH temp AS (</w:t>
+      </w:r>
+    </w:p>
+    <w:p>
+      <w:r>
+        <w:t xml:space="preserve">    SELECT </w:t>
+      </w:r>
+    </w:p>
+    <w:p>
+      <w:r>
+        <w:t xml:space="preserve">       pro_cd, </w:t>
+      </w:r>
+    </w:p>
+    <w:p>
+      <w:r>
+        <w:lastRenderedPageBreak/>
+        <w:t xml:space="preserve">       DENSE_RANK() OVER( </w:t>
+      </w:r>
+    </w:p>
+    <w:p>
+      <w:r>
+        <w:t xml:space="preserve">       ORDER BY COUNT(*) DESC ) </w:t>
+      </w:r>
+    </w:p>
+    <w:p>
+      <w:r>
+        <w:t xml:space="preserve">       rank</w:t>
+      </w:r>
+    </w:p>
+    <w:p>
+      <w:r>
+        <w:t xml:space="preserve">    FROM tb_ord </w:t>
+      </w:r>
+    </w:p>
+    <w:p>
+      <w:r>
+        <w:t xml:space="preserve">    GROUP BY pro_cd</w:t>
+      </w:r>
+    </w:p>
+    <w:p>
+      <w:r>
+        <w:t>)</w:t>
+      </w:r>
+    </w:p>
+    <w:p>
+      <w:r>
+        <w:t>SELECT * FROM temp</w:t>
+      </w:r>
+    </w:p>
+    <w:p>
+      <w:r>
+        <w:t>WHERE rank &lt;= 3;</w:t>
+      </w:r>
+    </w:p>
+    <w:p>
+      <w:pPr>
+        <w:rPr>
+          <w:b/>
+        </w:rPr>
+      </w:pPr>
+      <w:r>
+        <w:t>B</w:t>
+      </w:r>
+      <w:r>
+        <w:t xml:space="preserve">) </w:t>
+      </w:r>
+      <w:r>
+        <w:t>Viết cấu SQL lấy ra cái ORD_DT, ORD_TM, PROD_CD gần nhất theo CUST_NO</w:t>
+      </w:r>
+    </w:p>
+    <w:p>
+      <w:r>
+        <w:t>Kết quả mong đợi như sau:</w:t>
+      </w:r>
+    </w:p>
+    <w:p>
+      <w:r>
+        <w:rPr>
+          <w:noProof/>
+        </w:rPr>
+        <w:drawing>
+          <wp:inline distT="0" distB="0" distL="0" distR="0" wp14:anchorId="0C3B5EFF" wp14:editId="5CB821CB">
+            <wp:extent cx="2530059" cy="685859"/>
+            <wp:effectExtent l="0" t="0" r="3810" b="0"/>
+            <wp:docPr id="11" name="Picture 11"/>
+            <wp:cNvGraphicFramePr>
+              <a:graphicFrameLocks xmlns:a="http://schemas.openxmlformats.org/drawingml/2006/main" noChangeAspect="1"/>
+            </wp:cNvGraphicFramePr>
+            <a:graphic xmlns:a="http://schemas.openxmlformats.org/drawingml/2006/main">
+              <a:graphicData uri="http://schemas.openxmlformats.org/drawingml/2006/picture">
+                <pic:pic xmlns:pic="http://schemas.openxmlformats.org/drawingml/2006/picture">
+                  <pic:nvPicPr>
+                    <pic:cNvPr id="1" name=""/>
+                    <pic:cNvPicPr/>
+                  </pic:nvPicPr>
+                  <pic:blipFill>
+                    <a:blip r:embed="rId24"/>
+                    <a:stretch>
+                      <a:fillRect/>
+                    </a:stretch>
+                  </pic:blipFill>
+                  <pic:spPr>
+                    <a:xfrm>
+                      <a:off x="0" y="0"/>
+                      <a:ext cx="2530059" cy="685859"/>
+                    </a:xfrm>
+                    <a:prstGeom prst="rect">
+                      <a:avLst/>
+                    </a:prstGeom>
+                  </pic:spPr>
+                </pic:pic>
+              </a:graphicData>
+            </a:graphic>
+          </wp:inline>
+        </w:drawing>
+      </w:r>
+    </w:p>
+    <w:p>
+      <w:r>
+        <w:t>C</w:t>
+      </w:r>
+      <w:r>
+        <w:t xml:space="preserve">) viết cấu SQL report xem trong tháng 06, 07, 08, 09 cảu 2019 sản phẩm có mã code là </w:t>
+      </w:r>
+      <w:r>
+        <w:t>00001</w:t>
+      </w:r>
+      <w:r>
+        <w:t>bán đc bao nhiêu cái.</w:t>
+      </w:r>
+    </w:p>
+    <w:p>
+      <w:r>
+        <w:t>Kết quả mong đợi nhưu sau:</w:t>
+      </w:r>
+      <w:r>
+        <w:t xml:space="preserve"> left outer join partition - 130</w:t>
+      </w:r>
+    </w:p>
+    <w:p>
+      <w:r>
+        <w:rPr>
+          <w:noProof/>
+        </w:rPr>
+        <w:lastRenderedPageBreak/>
+        <w:drawing>
+          <wp:inline distT="0" distB="0" distL="0" distR="0" wp14:anchorId="1EF55BB0" wp14:editId="45CB3AD7">
+            <wp:extent cx="2530059" cy="4320914"/>
+            <wp:effectExtent l="0" t="0" r="3810" b="3810"/>
+            <wp:docPr id="12" name="Picture 12"/>
+            <wp:cNvGraphicFramePr>
+              <a:graphicFrameLocks xmlns:a="http://schemas.openxmlformats.org/drawingml/2006/main" noChangeAspect="1"/>
+            </wp:cNvGraphicFramePr>
+            <a:graphic xmlns:a="http://schemas.openxmlformats.org/drawingml/2006/main">
+              <a:graphicData uri="http://schemas.openxmlformats.org/drawingml/2006/picture">
+                <pic:pic xmlns:pic="http://schemas.openxmlformats.org/drawingml/2006/picture">
+                  <pic:nvPicPr>
+                    <pic:cNvPr id="1" name=""/>
+                    <pic:cNvPicPr/>
+                  </pic:nvPicPr>
+                  <pic:blipFill>
+                    <a:blip r:embed="rId25"/>
+                    <a:stretch>
+                      <a:fillRect/>
+                    </a:stretch>
+                  </pic:blipFill>
+                  <pic:spPr>
+                    <a:xfrm>
+                      <a:off x="0" y="0"/>
+                      <a:ext cx="2530059" cy="4320914"/>
+                    </a:xfrm>
+                    <a:prstGeom prst="rect">
+                      <a:avLst/>
+                    </a:prstGeom>
+                  </pic:spPr>
+                </pic:pic>
+              </a:graphicData>
+            </a:graphic>
+          </wp:inline>
+        </w:drawing>
+      </w:r>
+    </w:p>
+    <w:p>
+      <w:r>
+        <w:t>WITH report AS (</w:t>
+      </w:r>
+    </w:p>
+    <w:p>
+      <w:r>
+        <w:t xml:space="preserve">    SELECT '201906' AS dt FROM dual</w:t>
+      </w:r>
+    </w:p>
+    <w:p>
+      <w:r>
+        <w:t xml:space="preserve">    UNION ALL</w:t>
+      </w:r>
+    </w:p>
+    <w:p>
+      <w:r>
+        <w:t xml:space="preserve">    SELECT '201907' AS dt FROM dual</w:t>
+      </w:r>
+    </w:p>
+    <w:p>
+      <w:r>
+        <w:t xml:space="preserve">    UNION ALL</w:t>
+      </w:r>
+    </w:p>
+    <w:p>
+      <w:r>
+        <w:t xml:space="preserve">    SELECT '201908' AS dt FROM dual</w:t>
+      </w:r>
+    </w:p>
+    <w:p>
+      <w:r>
+        <w:t xml:space="preserve">    UNION ALL</w:t>
+      </w:r>
+    </w:p>
+    <w:p>
+      <w:r>
+        <w:t xml:space="preserve">    SELECT '201909' AS dt FROM dual</w:t>
+      </w:r>
+    </w:p>
+    <w:p>
+      <w:r>
+        <w:t>)</w:t>
+      </w:r>
+    </w:p>
+    <w:p>
+      <w:r>
+        <w:t>SELECT a.dt AS mon, b.pro_cd, NVL(b.total, 0)</w:t>
+      </w:r>
+    </w:p>
+    <w:p>
+      <w:r>
+        <w:t>FROM report a</w:t>
+      </w:r>
+    </w:p>
+    <w:p>
+      <w:r>
+        <w:t>LEFT JOIN (</w:t>
+      </w:r>
+    </w:p>
+    <w:p>
+      <w:r>
+        <w:t xml:space="preserve">    SELECT pro_cd,</w:t>
+      </w:r>
+    </w:p>
+    <w:p>
+      <w:r>
+        <w:lastRenderedPageBreak/>
+        <w:t xml:space="preserve">           substr(ord_dttm,1,6) AS ord_dttm,</w:t>
+      </w:r>
+    </w:p>
+    <w:p>
+      <w:r>
+        <w:t xml:space="preserve">           COUNT(*) AS total</w:t>
+      </w:r>
+    </w:p>
+    <w:p>
+      <w:r>
+        <w:t xml:space="preserve">    FROM tb_ord</w:t>
+      </w:r>
+    </w:p>
+    <w:p>
+      <w:r>
+        <w:t xml:space="preserve">    WHERE pro_cd = '00001'</w:t>
+      </w:r>
+    </w:p>
+    <w:p>
+      <w:r>
+        <w:t xml:space="preserve">    GROUP BY pro_cd, substr(ord_dttm,1,6)</w:t>
+      </w:r>
+    </w:p>
+    <w:p>
+      <w:r>
+        <w:t>) b</w:t>
+      </w:r>
+    </w:p>
+    <w:p>
+      <w:r>
+        <w:t>ON a.dt = b.ord_dttm;</w:t>
+      </w:r>
+    </w:p>
+    <w:p>
+      <w:r>
+        <w:t>D)</w:t>
+      </w:r>
+      <w:r>
+        <w:t xml:space="preserve"> </w:t>
+      </w:r>
+      <w:r>
+        <w:t>giả sư lúc đầu sản phẩn 00001 có 100 cái, viết report để tính số lương remain theo tháng 06, 07, 08, 09</w:t>
+      </w:r>
+    </w:p>
+    <w:p>
+      <w:r>
+        <w:rPr>
+          <w:noProof/>
+        </w:rPr>
+        <w:drawing>
+          <wp:inline distT="0" distB="0" distL="0" distR="0" wp14:anchorId="209D2406" wp14:editId="477BAC75">
+            <wp:extent cx="1943268" cy="960203"/>
+            <wp:effectExtent l="0" t="0" r="0" b="0"/>
+            <wp:docPr id="8" name="Picture 8"/>
+            <wp:cNvGraphicFramePr>
+              <a:graphicFrameLocks xmlns:a="http://schemas.openxmlformats.org/drawingml/2006/main" noChangeAspect="1"/>
+            </wp:cNvGraphicFramePr>
+            <a:graphic xmlns:a="http://schemas.openxmlformats.org/drawingml/2006/main">
+              <a:graphicData uri="http://schemas.openxmlformats.org/drawingml/2006/picture">
+                <pic:pic xmlns:pic="http://schemas.openxmlformats.org/drawingml/2006/picture">
+                  <pic:nvPicPr>
+                    <pic:cNvPr id="1" name=""/>
+                    <pic:cNvPicPr/>
+                  </pic:nvPicPr>
+                  <pic:blipFill>
+                    <a:blip r:embed="rId26"/>
+                    <a:stretch>
+                      <a:fillRect/>
+                    </a:stretch>
+                  </pic:blipFill>
+                  <pic:spPr>
+                    <a:xfrm>
+                      <a:off x="0" y="0"/>
                       <a:ext cx="1943268" cy="960203"/>
                     </a:xfrm>
                     <a:prstGeom prst="rect">
@@ -4350,67 +4814,55 @@
     </w:p>
     <w:p>
       <w:r>
+        <w:t xml:space="preserve">    SELECT '201909' as dt from dual</w:t>
+      </w:r>
+    </w:p>
+    <w:p>
+      <w:r>
+        <w:t xml:space="preserve">) </w:t>
+      </w:r>
+    </w:p>
+    <w:p>
+      <w:r>
+        <w:t xml:space="preserve">SELECT </w:t>
+      </w:r>
+      <w:r>
+        <w:t>(?)</w:t>
+      </w:r>
+    </w:p>
+    <w:p>
+      <w:r>
+        <w:t>FROM report</w:t>
+      </w:r>
+    </w:p>
+    <w:p>
+      <w:r>
+        <w:t xml:space="preserve">    left join(</w:t>
+      </w:r>
+    </w:p>
+    <w:p>
+      <w:r>
+        <w:t xml:space="preserve">        select pro_cd,</w:t>
+      </w:r>
+    </w:p>
+    <w:p>
+      <w:r>
+        <w:t xml:space="preserve">            substr(ord_dttm, 1, 6) as ord_dttm,</w:t>
+      </w:r>
+    </w:p>
+    <w:p>
+      <w:r>
+        <w:t xml:space="preserve">            count(*) total </w:t>
+      </w:r>
+    </w:p>
+    <w:p>
+      <w:r>
+        <w:t xml:space="preserve">        from tb_ord</w:t>
+      </w:r>
+    </w:p>
+    <w:p>
+      <w:r>
         <w:lastRenderedPageBreak/>
-        <w:t xml:space="preserve">    SELECT '201909' as dt from dual</w:t>
-      </w:r>
-    </w:p>
-    <w:p>
-      <w:r>
-        <w:t xml:space="preserve">) </w:t>
-      </w:r>
-    </w:p>
-    <w:p>
-      <w:r>
-        <w:t>SELECT report.dt,</w:t>
-      </w:r>
-    </w:p>
-    <w:p>
-      <w:r>
-        <w:t xml:space="preserve">       nvl(ord.total, 0) total,</w:t>
-      </w:r>
-    </w:p>
-    <w:p>
-      <w:r>
-        <w:t xml:space="preserve">       100 - nvl(SUM(ord.total)</w:t>
-      </w:r>
-    </w:p>
-    <w:p>
-      <w:r>
-        <w:t xml:space="preserve">               OVER(PARTITION BY ord.pro_cd ORDER BY report.dt), 0) AS remain</w:t>
-      </w:r>
-    </w:p>
-    <w:p>
-      <w:r>
-        <w:t>FROM report</w:t>
-      </w:r>
-    </w:p>
-    <w:p>
-      <w:r>
-        <w:t xml:space="preserve">    left join(</w:t>
-      </w:r>
-    </w:p>
-    <w:p>
-      <w:r>
-        <w:t xml:space="preserve">        select pro_cd,</w:t>
-      </w:r>
-    </w:p>
-    <w:p>
-      <w:r>
-        <w:t xml:space="preserve">            substr(ord_dttm, 1, 6) as ord_dttm,</w:t>
-      </w:r>
-    </w:p>
-    <w:p>
-      <w:r>
-        <w:t xml:space="preserve">            count(*) total </w:t>
-      </w:r>
-    </w:p>
-    <w:p>
-      <w:r>
-        <w:t xml:space="preserve">        from tb_ord</w:t>
-      </w:r>
-    </w:p>
-    <w:p>
-      <w:r>
         <w:t xml:space="preserve">        where pro_cd = '00001'</w:t>
       </w:r>
     </w:p>
@@ -6572,6 +7024,18 @@
       <w:u w:val="single"/>
     </w:rPr>
   </w:style>
+  <w:style w:type="character" w:styleId="FollowedHyperlink">
+    <w:name w:val="FollowedHyperlink"/>
+    <w:basedOn w:val="DefaultParagraphFont"/>
+    <w:uiPriority w:val="99"/>
+    <w:semiHidden/>
+    <w:unhideWhenUsed/>
+    <w:rsid w:val="007F57E3"/>
+    <w:rPr>
+      <w:color w:val="954F72" w:themeColor="followedHyperlink"/>
+      <w:u w:val="single"/>
+    </w:rPr>
+  </w:style>
 </w:styles>
 </file>
 

</xml_diff>